<commit_message>
geupdate versie van het rapport met bijlagen etc. (nog niet af!)
</commit_message>
<xml_diff>
--- a/(Concept) Individuele bijdrage per groepslid.docx
+++ b/(Concept) Individuele bijdrage per groepslid.docx
@@ -61,23 +61,7 @@
         <w:t>D</w:t>
       </w:r>
       <w:r>
-        <w:t xml:space="preserve">e </w:t>
-      </w:r>
-      <w:proofErr w:type="gramStart"/>
-      <w:r>
-        <w:t>implementatie</w:t>
-      </w:r>
-      <w:proofErr w:type="gramEnd"/>
-      <w:r>
-        <w:t xml:space="preserve"> van de </w:t>
-      </w:r>
-      <w:proofErr w:type="spellStart"/>
-      <w:r>
-        <w:t>main</w:t>
-      </w:r>
-      <w:proofErr w:type="spellEnd"/>
-      <w:r>
-        <w:t xml:space="preserve"> methode</w:t>
+        <w:t>e implementatie van de main methode</w:t>
       </w:r>
       <w:r>
         <w:br/>
@@ -90,19 +74,11 @@
           <w:b/>
         </w:rPr>
       </w:pPr>
-      <w:proofErr w:type="spellStart"/>
-      <w:r>
-        <w:rPr>
-          <w:b/>
-        </w:rPr>
-        <w:t>Tsjeard</w:t>
-      </w:r>
-      <w:proofErr w:type="spellEnd"/>
-      <w:r>
-        <w:rPr>
-          <w:b/>
-        </w:rPr>
-        <w:t xml:space="preserve"> de Winter heeft </w:t>
+      <w:r>
+        <w:rPr>
+          <w:b/>
+        </w:rPr>
+        <w:t xml:space="preserve">Tsjeard de Winter heeft </w:t>
       </w:r>
       <w:r>
         <w:rPr>
@@ -258,64 +234,24 @@
           <w:b/>
         </w:rPr>
       </w:pPr>
-      <w:proofErr w:type="spellStart"/>
-      <w:r>
-        <w:rPr>
-          <w:b/>
-        </w:rPr>
-        <w:t>Tsjeard</w:t>
-      </w:r>
-      <w:proofErr w:type="spellEnd"/>
-      <w:r>
-        <w:rPr>
-          <w:b/>
-        </w:rPr>
-        <w:t xml:space="preserve"> de Winter heeft gedaan:</w:t>
-      </w:r>
-    </w:p>
-    <w:p>
-      <w:r>
-        <w:t xml:space="preserve">- De </w:t>
-      </w:r>
-      <w:proofErr w:type="gramStart"/>
-      <w:r>
-        <w:t>implementatie</w:t>
-      </w:r>
-      <w:proofErr w:type="gramEnd"/>
-      <w:r>
-        <w:t xml:space="preserve"> van de interface Actor.</w:t>
-      </w:r>
-      <w:r>
-        <w:br/>
-        <w:t xml:space="preserve">- De </w:t>
-      </w:r>
-      <w:proofErr w:type="gramStart"/>
-      <w:r>
-        <w:t>implementatie</w:t>
-      </w:r>
-      <w:proofErr w:type="gramEnd"/>
-      <w:r>
-        <w:t xml:space="preserve"> van de abstracte klasse </w:t>
-      </w:r>
-      <w:proofErr w:type="spellStart"/>
-      <w:r>
-        <w:t>Animal</w:t>
-      </w:r>
-      <w:proofErr w:type="spellEnd"/>
-      <w:r>
-        <w:t>.</w:t>
-      </w:r>
-      <w:r>
-        <w:br/>
-        <w:t xml:space="preserve">- De </w:t>
-      </w:r>
-      <w:proofErr w:type="gramStart"/>
-      <w:r>
-        <w:t>implementatie</w:t>
-      </w:r>
-      <w:proofErr w:type="gramEnd"/>
-      <w:r>
-        <w:t xml:space="preserve"> van de klasse Bear.</w:t>
+      <w:r>
+        <w:rPr>
+          <w:b/>
+        </w:rPr>
+        <w:t>Tsjeard de Winter heeft gedaan:</w:t>
+      </w:r>
+    </w:p>
+    <w:p>
+      <w:r>
+        <w:t>- De implementatie van de interface Actor.</w:t>
+      </w:r>
+      <w:r>
+        <w:br/>
+        <w:t>- De implementatie van de abstracte klasse Animal.</w:t>
+      </w:r>
+      <w:r>
+        <w:br/>
+        <w:t>- De implementatie van de klasse Bear.</w:t>
       </w:r>
     </w:p>
     <w:p>
@@ -347,27 +283,11 @@
       </w:r>
       <w:r>
         <w:br/>
-        <w:t xml:space="preserve">- De </w:t>
-      </w:r>
-      <w:proofErr w:type="gramStart"/>
-      <w:r>
-        <w:t>implementatie</w:t>
-      </w:r>
-      <w:proofErr w:type="gramEnd"/>
-      <w:r>
-        <w:t xml:space="preserve"> van de abstracte klasse Human.</w:t>
-      </w:r>
-      <w:r>
-        <w:br/>
-        <w:t xml:space="preserve">- De </w:t>
-      </w:r>
-      <w:proofErr w:type="gramStart"/>
-      <w:r>
-        <w:t>implementatie</w:t>
-      </w:r>
-      <w:proofErr w:type="gramEnd"/>
-      <w:r>
-        <w:t xml:space="preserve"> van de klasse Hunter.</w:t>
+        <w:t>- De implementatie van de abstracte klasse Human.</w:t>
+      </w:r>
+      <w:r>
+        <w:br/>
+        <w:t>- De implementatie van de klasse Hunter.</w:t>
       </w:r>
     </w:p>
     <w:p>
@@ -426,91 +346,58 @@
       <w:r>
         <w:t>.</w:t>
       </w:r>
+    </w:p>
+    <w:p>
+      <w:r>
+        <w:rPr>
+          <w:b/>
+        </w:rPr>
+        <w:t>Tsjeard de Winter heeft gedaan:</w:t>
+      </w:r>
+      <w:r>
+        <w:t xml:space="preserve"> </w:t>
+      </w:r>
+      <w:r>
+        <w:br/>
+        <w:t>- De imp</w:t>
+      </w:r>
+      <w:r>
+        <w:t>lementatie van de toerist.</w:t>
+      </w:r>
+      <w:r>
+        <w:br/>
+        <w:t xml:space="preserve">- De implementatie van </w:t>
+      </w:r>
+      <w:r>
+        <w:t>vuur</w:t>
+      </w:r>
       <w:bookmarkStart w:id="0" w:name="_GoBack"/>
       <w:bookmarkEnd w:id="0"/>
-    </w:p>
-    <w:p>
-      <w:proofErr w:type="spellStart"/>
-      <w:r>
-        <w:rPr>
-          <w:b/>
-        </w:rPr>
-        <w:t>Tsjeard</w:t>
-      </w:r>
-      <w:proofErr w:type="spellEnd"/>
-      <w:r>
-        <w:rPr>
-          <w:b/>
-        </w:rPr>
-        <w:t xml:space="preserve"> de Winter heeft gedaan:</w:t>
-      </w:r>
-      <w:r>
-        <w:t xml:space="preserve"> </w:t>
-      </w:r>
-      <w:r>
-        <w:br/>
-        <w:t xml:space="preserve">- De </w:t>
-      </w:r>
-      <w:proofErr w:type="gramStart"/>
-      <w:r>
-        <w:t>implementatie</w:t>
-      </w:r>
-      <w:proofErr w:type="gramEnd"/>
-      <w:r>
-        <w:t xml:space="preserve"> van de toerist en de bosbrand</w:t>
-      </w:r>
-      <w:r>
-        <w:t>.</w:t>
-      </w:r>
-      <w:r>
-        <w:br/>
-        <w:t xml:space="preserve">- Verslaglegging van de </w:t>
-      </w:r>
-      <w:proofErr w:type="gramStart"/>
-      <w:r>
-        <w:t>implementatie</w:t>
-      </w:r>
-      <w:proofErr w:type="gramEnd"/>
-      <w:r>
-        <w:t xml:space="preserve"> van de toerist.</w:t>
-      </w:r>
-    </w:p>
-    <w:p>
-      <w:r>
-        <w:rPr>
-          <w:b/>
-        </w:rPr>
-        <w:t>Rick van der Poel heeft gedaan</w:t>
-      </w:r>
-      <w:proofErr w:type="gramStart"/>
-      <w:r>
-        <w:rPr>
-          <w:b/>
-        </w:rPr>
-        <w:t>:</w:t>
-      </w:r>
-      <w:r>
-        <w:br/>
-        <w:t>-</w:t>
-      </w:r>
-      <w:proofErr w:type="gramEnd"/>
-      <w:r>
-        <w:t xml:space="preserve"> Verbeteren van het rapport na concept bespreking</w:t>
-      </w:r>
-      <w:r>
-        <w:t>.</w:t>
-      </w:r>
-      <w:r>
-        <w:br/>
-      </w:r>
-      <w:r>
-        <w:t>- Samenvatting</w:t>
-      </w:r>
-      <w:r>
-        <w:t>, voorwoord en</w:t>
-      </w:r>
-      <w:r>
-        <w:t xml:space="preserve"> Inleiding van het adviesrapport</w:t>
+      <w:r>
+        <w:t>.</w:t>
+      </w:r>
+      <w:r>
+        <w:br/>
+        <w:t>- Verslaglegging van de implementatie van de toerist.</w:t>
+      </w:r>
+    </w:p>
+    <w:p>
+      <w:r>
+        <w:rPr>
+          <w:b/>
+        </w:rPr>
+        <w:t>Rick van der Poel heeft gedaan:</w:t>
+      </w:r>
+      <w:r>
+        <w:br/>
+        <w:t>- Verbeteren van het rapport na concept bespreking</w:t>
+      </w:r>
+      <w:r>
+        <w:t>.</w:t>
+      </w:r>
+      <w:r>
+        <w:br/>
+        <w:t>- Samenvatting, voorwoord en Inleiding van het adviesrapport</w:t>
       </w:r>
       <w:r>
         <w:t>.</w:t>
@@ -520,43 +407,19 @@
         <w:t xml:space="preserve">- Opmaak van het </w:t>
       </w:r>
       <w:r>
-        <w:t>rapport.</w:t>
-      </w:r>
-      <w:r>
-        <w:br/>
-        <w:t xml:space="preserve">- </w:t>
-      </w:r>
-      <w:proofErr w:type="gramStart"/>
-      <w:r>
-        <w:t>Implementatie</w:t>
-      </w:r>
-      <w:proofErr w:type="gramEnd"/>
-      <w:r>
-        <w:t xml:space="preserve"> en verslaglegging van de konijnen voedselvoorraad.</w:t>
-      </w:r>
-      <w:r>
-        <w:br/>
-        <w:t xml:space="preserve">- </w:t>
-      </w:r>
-      <w:proofErr w:type="gramStart"/>
-      <w:r>
-        <w:t>Implementatie</w:t>
-      </w:r>
-      <w:proofErr w:type="gramEnd"/>
-      <w:r>
-        <w:t xml:space="preserve"> van de ziekte (Bonus uitbreiding).</w:t>
-      </w:r>
-      <w:r>
-        <w:br/>
-        <w:t xml:space="preserve">- Verslaglegging van de </w:t>
-      </w:r>
-      <w:proofErr w:type="gramStart"/>
-      <w:r>
-        <w:t>implementatie</w:t>
-      </w:r>
-      <w:proofErr w:type="gramEnd"/>
-      <w:r>
-        <w:t xml:space="preserve"> van de ziekte.</w:t>
+        <w:t>rapport en overige</w:t>
+      </w:r>
+      <w:r>
+        <w:br/>
+        <w:t>- Implementatie en verslaglegging van de konijnen voedselvoorraad.</w:t>
+      </w:r>
+      <w:r>
+        <w:br/>
+        <w:t>- Implementatie van de ziekte (Bonus uitbreiding).</w:t>
+      </w:r>
+      <w:r>
+        <w:br/>
+        <w:t>- Verslaglegging van de implementatie van de ziekte.</w:t>
       </w:r>
     </w:p>
     <w:p>

</xml_diff>